<commit_message>
Modification des fiches de cas + ajoute diagramme de classe
</commit_message>
<xml_diff>
--- a/Fiche de cas Florian/UML_USeCase_Ecole_CreateCode.docx
+++ b/Fiche de cas Florian/UML_USeCase_Ecole_CreateCode.docx
@@ -335,6 +335,18 @@
         </w:numPr>
       </w:pPr>
       <w:r>
+        <w:t>La secrétaire se rend sur l’interface de création de code d’inscription</w:t>
+      </w:r>
+    </w:p>
+    <w:p>
+      <w:pPr>
+        <w:pStyle w:val="Paragraphedeliste"/>
+        <w:numPr>
+          <w:ilvl w:val="0"/>
+          <w:numId w:val="3"/>
+        </w:numPr>
+      </w:pPr>
+      <w:r>
         <w:t xml:space="preserve">La secrétaire </w:t>
       </w:r>
       <w:r>
@@ -344,7 +356,7 @@
         <w:t>’inscription</w:t>
       </w:r>
       <w:r>
-        <w:t xml:space="preserve"> de l’étudiant ou de l’entreprise</w:t>
+        <w:t xml:space="preserve"> du demandeur</w:t>
       </w:r>
     </w:p>
     <w:p>
@@ -356,132 +368,168 @@
         </w:numPr>
       </w:pPr>
       <w:r>
+        <w:t>La secrétaire soumet le code</w:t>
+      </w:r>
+    </w:p>
+    <w:p>
+      <w:pPr>
+        <w:pStyle w:val="Paragraphedeliste"/>
+        <w:numPr>
+          <w:ilvl w:val="0"/>
+          <w:numId w:val="3"/>
+        </w:numPr>
+      </w:pPr>
+      <w:r>
+        <w:t>Le serveur valide le code</w:t>
+      </w:r>
+    </w:p>
+    <w:p>
+      <w:pPr>
+        <w:pStyle w:val="Paragraphedeliste"/>
+        <w:numPr>
+          <w:ilvl w:val="0"/>
+          <w:numId w:val="3"/>
+        </w:numPr>
+      </w:pPr>
+      <w:r>
         <w:t>La secrétaire envoie le code au demandeur</w:t>
+      </w:r>
+    </w:p>
+    <w:p>
+      <w:pPr>
+        <w:pStyle w:val="Paragraphedeliste"/>
+        <w:numPr>
+          <w:ilvl w:val="0"/>
+          <w:numId w:val="2"/>
+        </w:numPr>
+        <w:rPr>
+          <w:u w:val="single"/>
+        </w:rPr>
+      </w:pPr>
+      <w:proofErr w:type="spellStart"/>
+      <w:r>
+        <w:rPr>
+          <w:i/>
+          <w:u w:val="single"/>
+        </w:rPr>
+        <w:t>Post-conditions</w:t>
+      </w:r>
+      <w:proofErr w:type="spellEnd"/>
+      <w:r>
+        <w:rPr>
+          <w:i/>
+          <w:u w:val="single"/>
+        </w:rPr>
+        <w:t> :</w:t>
+      </w:r>
+      <w:r>
+        <w:rPr>
+          <w:i/>
+        </w:rPr>
+        <w:t xml:space="preserve"> Néant</w:t>
+      </w:r>
+    </w:p>
+    <w:p>
+      <w:pPr>
+        <w:pStyle w:val="Paragraphedeliste"/>
+        <w:rPr>
+          <w:b/>
+          <w:u w:val="single"/>
+        </w:rPr>
+      </w:pPr>
+    </w:p>
+    <w:p>
+      <w:pPr>
+        <w:pStyle w:val="Paragraphedeliste"/>
+        <w:numPr>
+          <w:ilvl w:val="0"/>
+          <w:numId w:val="2"/>
+        </w:numPr>
+        <w:rPr>
+          <w:i/>
+        </w:rPr>
+      </w:pPr>
+      <w:r>
+        <w:rPr>
+          <w:i/>
+          <w:u w:val="single"/>
+        </w:rPr>
+        <w:t>Scénarii alternatif</w:t>
+      </w:r>
+      <w:r>
+        <w:rPr>
+          <w:i/>
+          <w:u w:val="single"/>
+        </w:rPr>
+        <w:t>s</w:t>
+      </w:r>
+      <w:r>
+        <w:rPr>
+          <w:i/>
+          <w:u w:val="single"/>
+        </w:rPr>
+        <w:t> :</w:t>
+      </w:r>
+      <w:r>
+        <w:rPr>
+          <w:i/>
+        </w:rPr>
+        <w:t xml:space="preserve"> Néant</w:t>
+      </w:r>
+    </w:p>
+    <w:p>
+      <w:pPr>
+        <w:pStyle w:val="Paragraphedeliste"/>
+        <w:numPr>
+          <w:ilvl w:val="0"/>
+          <w:numId w:val="2"/>
+        </w:numPr>
+        <w:rPr>
+          <w:i/>
+        </w:rPr>
+      </w:pPr>
+      <w:r>
+        <w:rPr>
+          <w:i/>
+          <w:u w:val="single"/>
+        </w:rPr>
+        <w:t>Scénario d’exceptions :</w:t>
+      </w:r>
+    </w:p>
+    <w:p>
+      <w:pPr>
+        <w:pStyle w:val="Paragraphedeliste"/>
+        <w:ind w:left="2124"/>
+      </w:pPr>
+      <w:r>
+        <w:t>3.</w:t>
+      </w:r>
+      <w:r>
+        <w:t xml:space="preserve">a : </w:t>
+      </w:r>
+      <w:r>
+        <w:t>Le code est déjà créé</w:t>
+      </w:r>
+      <w:r>
+        <w:t xml:space="preserve"> - « ERR_</w:t>
+      </w:r>
+      <w:r>
+        <w:t xml:space="preserve">CODE </w:t>
+      </w:r>
+      <w:r>
+        <w:t>_ALREADY_EXIST »</w:t>
+      </w:r>
+    </w:p>
+    <w:p>
+      <w:pPr>
+        <w:pStyle w:val="Paragraphedeliste"/>
+        <w:ind w:left="2124"/>
+      </w:pPr>
+      <w:r>
+        <w:t>3.b : Le code n’est pas bon – « ERR_INVALID_CODE »</w:t>
       </w:r>
       <w:bookmarkStart w:id="0" w:name="_GoBack"/>
       <w:bookmarkEnd w:id="0"/>
-    </w:p>
-    <w:p>
-      <w:pPr>
-        <w:pStyle w:val="Paragraphedeliste"/>
-        <w:numPr>
-          <w:ilvl w:val="0"/>
-          <w:numId w:val="2"/>
-        </w:numPr>
-        <w:rPr>
-          <w:u w:val="single"/>
-        </w:rPr>
-      </w:pPr>
-      <w:proofErr w:type="spellStart"/>
-      <w:r>
-        <w:rPr>
-          <w:i/>
-          <w:u w:val="single"/>
-        </w:rPr>
-        <w:t>Post-conditions</w:t>
-      </w:r>
-      <w:proofErr w:type="spellEnd"/>
-      <w:r>
-        <w:rPr>
-          <w:i/>
-          <w:u w:val="single"/>
-        </w:rPr>
-        <w:t> :</w:t>
-      </w:r>
-      <w:r>
-        <w:rPr>
-          <w:i/>
-        </w:rPr>
-        <w:t xml:space="preserve"> Néant</w:t>
-      </w:r>
-    </w:p>
-    <w:p>
-      <w:pPr>
-        <w:pStyle w:val="Paragraphedeliste"/>
-        <w:rPr>
-          <w:b/>
-          <w:u w:val="single"/>
-        </w:rPr>
-      </w:pPr>
-    </w:p>
-    <w:p>
-      <w:pPr>
-        <w:pStyle w:val="Paragraphedeliste"/>
-        <w:numPr>
-          <w:ilvl w:val="0"/>
-          <w:numId w:val="2"/>
-        </w:numPr>
-        <w:rPr>
-          <w:i/>
-        </w:rPr>
-      </w:pPr>
-      <w:r>
-        <w:rPr>
-          <w:i/>
-          <w:u w:val="single"/>
-        </w:rPr>
-        <w:t>Scénarii alternatif</w:t>
-      </w:r>
-      <w:r>
-        <w:rPr>
-          <w:i/>
-          <w:u w:val="single"/>
-        </w:rPr>
-        <w:t>s</w:t>
-      </w:r>
-      <w:r>
-        <w:rPr>
-          <w:i/>
-          <w:u w:val="single"/>
-        </w:rPr>
-        <w:t> :</w:t>
-      </w:r>
-      <w:r>
-        <w:rPr>
-          <w:i/>
-        </w:rPr>
-        <w:t xml:space="preserve"> Néant</w:t>
-      </w:r>
-    </w:p>
-    <w:p>
-      <w:pPr>
-        <w:pStyle w:val="Paragraphedeliste"/>
-        <w:numPr>
-          <w:ilvl w:val="0"/>
-          <w:numId w:val="2"/>
-        </w:numPr>
-        <w:rPr>
-          <w:i/>
-        </w:rPr>
-      </w:pPr>
-      <w:r>
-        <w:rPr>
-          <w:i/>
-          <w:u w:val="single"/>
-        </w:rPr>
-        <w:t>Scénario d’exceptions :</w:t>
-      </w:r>
-    </w:p>
-    <w:p>
-      <w:pPr>
-        <w:pStyle w:val="Paragraphedeliste"/>
-        <w:ind w:left="2124"/>
-      </w:pPr>
-      <w:r>
-        <w:t xml:space="preserve">1.a : </w:t>
-      </w:r>
-      <w:r>
-        <w:t>Le code est déjà créé</w:t>
-      </w:r>
-      <w:r>
-        <w:t xml:space="preserve"> - « ERR_</w:t>
-      </w:r>
-      <w:r>
-        <w:t xml:space="preserve">CODE </w:t>
-      </w:r>
-      <w:r>
-        <w:t>_ALREADY_EXIST »</w:t>
-      </w:r>
     </w:p>
     <w:p/>
     <w:sectPr>

</xml_diff>